<commit_message>
add files Progetto and update icu analysis
</commit_message>
<xml_diff>
--- a/PROGETTO/LINK UTILI.docx
+++ b/PROGETTO/LINK UTILI.docx
@@ -8,13 +8,7 @@
           <w:rPr>
             <w:rStyle w:val="Collegamentoipertestuale"/>
           </w:rPr>
-          <w:t>https://make</w:t>
-        </w:r>
-        <w:r>
-          <w:rPr>
-            <w:rStyle w:val="Collegamentoipertestuale"/>
-          </w:rPr>
-          <w:t>rsportal.com/blog/2020/4/5/visualizing-covid-19-data-in-python</w:t>
+          <w:t>https://makersportal.com/blog/2020/4/5/visualizing-covid-19-data-in-python</w:t>
         </w:r>
       </w:hyperlink>
     </w:p>
@@ -38,7 +32,21 @@
         </w:r>
       </w:hyperlink>
     </w:p>
-    <w:p/>
+    <w:p>
+      <w:hyperlink r:id="rId7" w:history="1">
+        <w:r>
+          <w:rPr>
+            <w:rStyle w:val="Collegamentoipertestuale"/>
+          </w:rPr>
+          <w:t>https://stackoverflow.com/questions/50396479/create-a-plot-from-a-pandas-dataframe-pivot-table</w:t>
+        </w:r>
+      </w:hyperlink>
+    </w:p>
+    <w:p>
+      <w:r>
+        <w:t>https://opendatascience.com/how-to-pivot-and-plot-data-with-pandas/</w:t>
+      </w:r>
+    </w:p>
     <w:sectPr>
       <w:pgSz w:w="11906" w:h="16838"/>
       <w:pgMar w:top="1417" w:right="1134" w:bottom="1134" w:left="1134" w:header="708" w:footer="708" w:gutter="0"/>

</xml_diff>